<commit_message>
SUMMARY GLOSSARY PART 1
</commit_message>
<xml_diff>
--- a/PROJECT PROPOSAL.docx
+++ b/PROJECT PROPOSAL.docx
@@ -11,13 +11,19 @@
           <w:b/>
         </w:rPr>
       </w:pPr>
-      <w:bookmarkStart w:id="0" w:name="_k0tpbr31jpmu" w:colFirst="0" w:colLast="0"/>
-      <w:bookmarkEnd w:id="0"/>
+      <w:proofErr w:type="spellStart"/>
       <w:r>
         <w:rPr>
           <w:b/>
         </w:rPr>
-        <w:t>[Title of Project] Proposal</w:t>
+        <w:t>WazeGrow</w:t>
+      </w:r>
+      <w:proofErr w:type="spellEnd"/>
+      <w:r>
+        <w:rPr>
+          <w:b/>
+        </w:rPr>
+        <w:t xml:space="preserve"> Project Proposal</w:t>
       </w:r>
     </w:p>
     <w:p>
@@ -27,8 +33,8 @@
           <w:b/>
         </w:rPr>
       </w:pPr>
-      <w:bookmarkStart w:id="1" w:name="_ktz5mlu0b7kz" w:colFirst="0" w:colLast="0"/>
-      <w:bookmarkEnd w:id="1"/>
+      <w:bookmarkStart w:id="0" w:name="_ktz5mlu0b7kz" w:colFirst="0" w:colLast="0"/>
+      <w:bookmarkEnd w:id="0"/>
       <w:r>
         <w:rPr>
           <w:b/>
@@ -48,6 +54,9 @@
         <w:spacing w:after="70" w:line="240" w:lineRule="auto"/>
         <w:ind w:left="720"/>
       </w:pPr>
+      <w:r>
+        <w:t>Waze leadership has asked the data team to build a machine learning model to predict user churn. The model is based on data collected from users of the Waze app.</w:t>
+      </w:r>
     </w:p>
     <w:p/>
     <w:p>
@@ -1101,6 +1110,7 @@
                 <w:sz w:val="16"/>
                 <w:szCs w:val="16"/>
               </w:rPr>
+              <w:lastRenderedPageBreak/>
               <w:t>EDA report</w:t>
             </w:r>
           </w:p>
@@ -1215,7 +1225,6 @@
               <w:rPr>
                 <w:b/>
               </w:rPr>
-              <w:lastRenderedPageBreak/>
               <w:t>3a</w:t>
             </w:r>
           </w:p>
@@ -2301,6 +2310,7 @@
               <w:rPr>
                 <w:b/>
               </w:rPr>
+              <w:lastRenderedPageBreak/>
               <w:t>6a</w:t>
             </w:r>
           </w:p>
@@ -2417,7 +2427,6 @@
                 <w:sz w:val="16"/>
                 <w:szCs w:val="16"/>
               </w:rPr>
-              <w:lastRenderedPageBreak/>
               <w:t>Report to all stakeholders</w:t>
             </w:r>
           </w:p>
@@ -2457,13 +2466,23 @@
           <w:lang w:val="es-CO"/>
         </w:rPr>
       </w:pPr>
+      <w:proofErr w:type="spellStart"/>
       <w:r>
         <w:rPr>
           <w:b/>
           <w:bCs/>
           <w:lang w:val="es-CO"/>
         </w:rPr>
-        <w:t>Milestones and Timeline</w:t>
+        <w:t>Milestones</w:t>
+      </w:r>
+      <w:proofErr w:type="spellEnd"/>
+      <w:r>
+        <w:rPr>
+          <w:b/>
+          <w:bCs/>
+          <w:lang w:val="es-CO"/>
+        </w:rPr>
+        <w:t xml:space="preserve"> and Timeline</w:t>
       </w:r>
     </w:p>
     <w:p>
@@ -2476,13 +2495,59 @@
           <w:lang w:val="es-CO"/>
         </w:rPr>
       </w:pPr>
+      <w:proofErr w:type="spellStart"/>
       <w:r>
         <w:rPr>
           <w:b/>
           <w:bCs/>
           <w:lang w:val="es-CO"/>
         </w:rPr>
-        <w:t>Kickoff and Planning (Week 1)</w:t>
+        <w:t>Kickoff</w:t>
+      </w:r>
+      <w:proofErr w:type="spellEnd"/>
+      <w:r>
+        <w:rPr>
+          <w:b/>
+          <w:bCs/>
+          <w:lang w:val="es-CO"/>
+        </w:rPr>
+        <w:t xml:space="preserve"> and </w:t>
+      </w:r>
+      <w:proofErr w:type="spellStart"/>
+      <w:r>
+        <w:rPr>
+          <w:b/>
+          <w:bCs/>
+          <w:lang w:val="es-CO"/>
+        </w:rPr>
+        <w:t>Planning</w:t>
+      </w:r>
+      <w:proofErr w:type="spellEnd"/>
+      <w:r>
+        <w:rPr>
+          <w:b/>
+          <w:bCs/>
+          <w:lang w:val="es-CO"/>
+        </w:rPr>
+        <w:t xml:space="preserve"> (</w:t>
+      </w:r>
+      <w:proofErr w:type="spellStart"/>
+      <w:r>
+        <w:rPr>
+          <w:b/>
+          <w:bCs/>
+          <w:lang w:val="es-CO"/>
+        </w:rPr>
+        <w:t>Week</w:t>
+      </w:r>
+      <w:proofErr w:type="spellEnd"/>
+      <w:r>
+        <w:rPr>
+          <w:b/>
+          <w:bCs/>
+          <w:lang w:val="es-CO"/>
+        </w:rPr>
+        <w:t xml:space="preserve"> 1)</w:t>
       </w:r>
       <w:r>
         <w:rPr>
@@ -2536,7 +2601,43 @@
           <w:bCs/>
           <w:lang w:val="es-CO"/>
         </w:rPr>
-        <w:t>Data Analysis (Weeks 2–4)</w:t>
+        <w:t xml:space="preserve">Data </w:t>
+      </w:r>
+      <w:proofErr w:type="spellStart"/>
+      <w:r>
+        <w:rPr>
+          <w:b/>
+          <w:bCs/>
+          <w:lang w:val="es-CO"/>
+        </w:rPr>
+        <w:t>Analysis</w:t>
+      </w:r>
+      <w:proofErr w:type="spellEnd"/>
+      <w:r>
+        <w:rPr>
+          <w:b/>
+          <w:bCs/>
+          <w:lang w:val="es-CO"/>
+        </w:rPr>
+        <w:t xml:space="preserve"> (</w:t>
+      </w:r>
+      <w:proofErr w:type="spellStart"/>
+      <w:r>
+        <w:rPr>
+          <w:b/>
+          <w:bCs/>
+          <w:lang w:val="es-CO"/>
+        </w:rPr>
+        <w:t>Weeks</w:t>
+      </w:r>
+      <w:proofErr w:type="spellEnd"/>
+      <w:r>
+        <w:rPr>
+          <w:b/>
+          <w:bCs/>
+          <w:lang w:val="es-CO"/>
+        </w:rPr>
+        <w:t xml:space="preserve"> 2–4)</w:t>
       </w:r>
       <w:r>
         <w:rPr>
@@ -2572,13 +2673,59 @@
           <w:lang w:val="es-CO"/>
         </w:rPr>
       </w:pPr>
+      <w:proofErr w:type="spellStart"/>
       <w:r>
         <w:rPr>
           <w:b/>
           <w:bCs/>
           <w:lang w:val="es-CO"/>
         </w:rPr>
-        <w:t>Model Development (Weeks 5–7)</w:t>
+        <w:t>Model</w:t>
+      </w:r>
+      <w:proofErr w:type="spellEnd"/>
+      <w:r>
+        <w:rPr>
+          <w:b/>
+          <w:bCs/>
+          <w:lang w:val="es-CO"/>
+        </w:rPr>
+        <w:t xml:space="preserve"> </w:t>
+      </w:r>
+      <w:proofErr w:type="spellStart"/>
+      <w:r>
+        <w:rPr>
+          <w:b/>
+          <w:bCs/>
+          <w:lang w:val="es-CO"/>
+        </w:rPr>
+        <w:t>Development</w:t>
+      </w:r>
+      <w:proofErr w:type="spellEnd"/>
+      <w:r>
+        <w:rPr>
+          <w:b/>
+          <w:bCs/>
+          <w:lang w:val="es-CO"/>
+        </w:rPr>
+        <w:t xml:space="preserve"> (</w:t>
+      </w:r>
+      <w:proofErr w:type="spellStart"/>
+      <w:r>
+        <w:rPr>
+          <w:b/>
+          <w:bCs/>
+          <w:lang w:val="es-CO"/>
+        </w:rPr>
+        <w:t>Weeks</w:t>
+      </w:r>
+      <w:proofErr w:type="spellEnd"/>
+      <w:r>
+        <w:rPr>
+          <w:b/>
+          <w:bCs/>
+          <w:lang w:val="es-CO"/>
+        </w:rPr>
+        <w:t xml:space="preserve"> 5–7)</w:t>
       </w:r>
       <w:r>
         <w:rPr>
@@ -2614,13 +2761,59 @@
           <w:lang w:val="es-CO"/>
         </w:rPr>
       </w:pPr>
+      <w:proofErr w:type="spellStart"/>
       <w:r>
         <w:rPr>
           <w:b/>
           <w:bCs/>
           <w:lang w:val="es-CO"/>
         </w:rPr>
-        <w:t>Presentation and Execution (Weeks 8–9)</w:t>
+        <w:t>Presentation</w:t>
+      </w:r>
+      <w:proofErr w:type="spellEnd"/>
+      <w:r>
+        <w:rPr>
+          <w:b/>
+          <w:bCs/>
+          <w:lang w:val="es-CO"/>
+        </w:rPr>
+        <w:t xml:space="preserve"> and </w:t>
+      </w:r>
+      <w:proofErr w:type="spellStart"/>
+      <w:r>
+        <w:rPr>
+          <w:b/>
+          <w:bCs/>
+          <w:lang w:val="es-CO"/>
+        </w:rPr>
+        <w:t>Execution</w:t>
+      </w:r>
+      <w:proofErr w:type="spellEnd"/>
+      <w:r>
+        <w:rPr>
+          <w:b/>
+          <w:bCs/>
+          <w:lang w:val="es-CO"/>
+        </w:rPr>
+        <w:t xml:space="preserve"> (</w:t>
+      </w:r>
+      <w:proofErr w:type="spellStart"/>
+      <w:r>
+        <w:rPr>
+          <w:b/>
+          <w:bCs/>
+          <w:lang w:val="es-CO"/>
+        </w:rPr>
+        <w:t>Weeks</w:t>
+      </w:r>
+      <w:proofErr w:type="spellEnd"/>
+      <w:r>
+        <w:rPr>
+          <w:b/>
+          <w:bCs/>
+          <w:lang w:val="es-CO"/>
+        </w:rPr>
+        <w:t xml:space="preserve"> 8–9)</w:t>
       </w:r>
       <w:r>
         <w:rPr>

</xml_diff>